<commit_message>
add check solvable add solution for failing test
</commit_message>
<xml_diff>
--- a/Report.docx
+++ b/Report.docx
@@ -35,6 +35,10 @@
       </w:r>
     </w:p>
     <w:p>
+      <w:pPr>
+        <w:jc w:val="center"/>
+      </w:pPr>
+      <w:bookmarkStart w:id="0" w:name="_GoBack"/>
       <w:r>
         <w:t xml:space="preserve">Assignment Report – </w:t>
       </w:r>
@@ -42,6 +46,7 @@
         <w:t>Artificial Intelligence</w:t>
       </w:r>
     </w:p>
+    <w:bookmarkEnd w:id="0"/>
     <w:p>
       <w:pPr>
         <w:pStyle w:val="ListParagraph"/>
@@ -401,8 +406,6 @@
           <w:numId w:val="1"/>
         </w:numPr>
       </w:pPr>
-      <w:bookmarkStart w:id="0" w:name="_GoBack"/>
-      <w:bookmarkEnd w:id="0"/>
     </w:p>
     <w:sectPr>
       <w:pgSz w:w="12240" w:h="15840"/>

</xml_diff>

<commit_message>
First version of report Delete trash
</commit_message>
<xml_diff>
--- a/Report.docx
+++ b/Report.docx
@@ -3,50 +3,106 @@
 <w:document xmlns:wpc="http://schemas.microsoft.com/office/word/2010/wordprocessingCanvas" xmlns:mc="http://schemas.openxmlformats.org/markup-compatibility/2006" xmlns:o="urn:schemas-microsoft-com:office:office" xmlns:r="http://schemas.openxmlformats.org/officeDocument/2006/relationships" xmlns:m="http://schemas.openxmlformats.org/officeDocument/2006/math" xmlns:v="urn:schemas-microsoft-com:vml" xmlns:wp14="http://schemas.microsoft.com/office/word/2010/wordprocessingDrawing" xmlns:wp="http://schemas.openxmlformats.org/drawingml/2006/wordprocessingDrawing" xmlns:w10="urn:schemas-microsoft-com:office:word" xmlns:w="http://schemas.openxmlformats.org/wordprocessingml/2006/main" xmlns:w14="http://schemas.microsoft.com/office/word/2010/wordml" xmlns:w15="http://schemas.microsoft.com/office/word/2012/wordml" xmlns:wpg="http://schemas.microsoft.com/office/word/2010/wordprocessingGroup" xmlns:wpi="http://schemas.microsoft.com/office/word/2010/wordprocessingInk" xmlns:wne="http://schemas.microsoft.com/office/word/2006/wordml" xmlns:wps="http://schemas.microsoft.com/office/word/2010/wordprocessingShape" mc:Ignorable="w14 w15 wp14">
   <w:body>
     <w:p>
-      <w:r>
+      <w:pPr>
+        <w:jc w:val="both"/>
+        <w:rPr>
+          <w:rFonts w:cs="Times New Roman"/>
+          <w:b/>
+        </w:rPr>
+      </w:pPr>
+      <w:r>
+        <w:rPr>
+          <w:rFonts w:cs="Times New Roman"/>
+          <w:b/>
+        </w:rPr>
         <w:t>Full Name</w:t>
       </w:r>
       <w:r>
+        <w:rPr>
+          <w:rFonts w:cs="Times New Roman"/>
+          <w:b/>
+        </w:rPr>
         <w:t xml:space="preserve">: Nguyễn </w:t>
       </w:r>
       <w:proofErr w:type="spellStart"/>
       <w:r>
+        <w:rPr>
+          <w:rFonts w:cs="Times New Roman"/>
+          <w:b/>
+        </w:rPr>
         <w:t>Thế</w:t>
       </w:r>
       <w:proofErr w:type="spellEnd"/>
       <w:r>
+        <w:rPr>
+          <w:rFonts w:cs="Times New Roman"/>
+          <w:b/>
+        </w:rPr>
         <w:t xml:space="preserve"> Huy</w:t>
       </w:r>
     </w:p>
     <w:p>
-      <w:r>
+      <w:pPr>
+        <w:jc w:val="both"/>
+        <w:rPr>
+          <w:rFonts w:cs="Times New Roman"/>
+          <w:b/>
+        </w:rPr>
+      </w:pPr>
+      <w:r>
+        <w:rPr>
+          <w:rFonts w:cs="Times New Roman"/>
+          <w:b/>
+        </w:rPr>
         <w:t>Class</w:t>
       </w:r>
       <w:r>
+        <w:rPr>
+          <w:rFonts w:cs="Times New Roman"/>
+          <w:b/>
+        </w:rPr>
         <w:t>: K57CA</w:t>
       </w:r>
     </w:p>
     <w:p>
-      <w:r>
+      <w:pPr>
+        <w:jc w:val="both"/>
+        <w:rPr>
+          <w:rFonts w:cs="Times New Roman"/>
+          <w:b/>
+        </w:rPr>
+      </w:pPr>
+      <w:r>
+        <w:rPr>
+          <w:rFonts w:cs="Times New Roman"/>
+          <w:b/>
+        </w:rPr>
         <w:t>Student Code</w:t>
       </w:r>
       <w:r>
+        <w:rPr>
+          <w:rFonts w:cs="Times New Roman"/>
+          <w:b/>
+        </w:rPr>
         <w:t>: 12020174</w:t>
       </w:r>
     </w:p>
     <w:p>
       <w:pPr>
         <w:jc w:val="center"/>
-      </w:pPr>
-      <w:bookmarkStart w:id="0" w:name="_GoBack"/>
-      <w:r>
-        <w:t xml:space="preserve">Assignment Report – </w:t>
-      </w:r>
-      <w:r>
-        <w:t>Artificial Intelligence</w:t>
-      </w:r>
-    </w:p>
-    <w:bookmarkEnd w:id="0"/>
+        <w:rPr>
+          <w:rFonts w:cs="Times New Roman"/>
+          <w:b/>
+        </w:rPr>
+      </w:pPr>
+      <w:r>
+        <w:rPr>
+          <w:rFonts w:cs="Times New Roman"/>
+          <w:b/>
+        </w:rPr>
+        <w:t>Assignment Report – Artificial Intelligence</w:t>
+      </w:r>
+    </w:p>
     <w:p>
       <w:pPr>
         <w:pStyle w:val="ListParagraph"/>
@@ -54,12 +110,28 @@
           <w:ilvl w:val="0"/>
           <w:numId w:val="1"/>
         </w:numPr>
-      </w:pPr>
-      <w:r>
+        <w:jc w:val="both"/>
+        <w:rPr>
+          <w:rFonts w:cs="Times New Roman"/>
+          <w:b/>
+          <w:u w:val="single"/>
+        </w:rPr>
+      </w:pPr>
+      <w:r>
+        <w:rPr>
+          <w:rFonts w:cs="Times New Roman"/>
+          <w:b/>
+          <w:u w:val="single"/>
+        </w:rPr>
         <w:t xml:space="preserve">How to detect and avoid repeated state in A* </w:t>
       </w:r>
       <w:proofErr w:type="gramStart"/>
       <w:r>
+        <w:rPr>
+          <w:rFonts w:cs="Times New Roman"/>
+          <w:b/>
+          <w:u w:val="single"/>
+        </w:rPr>
         <w:t>implementation ?</w:t>
       </w:r>
       <w:proofErr w:type="gramEnd"/>
@@ -67,14 +139,22 @@
     <w:p>
       <w:pPr>
         <w:pStyle w:val="ListParagraph"/>
-      </w:pPr>
-      <w:r>
+        <w:jc w:val="both"/>
+        <w:rPr>
+          <w:rFonts w:cs="Times New Roman"/>
+        </w:rPr>
+      </w:pPr>
+      <w:r>
+        <w:rPr>
+          <w:rFonts w:cs="Times New Roman"/>
+        </w:rPr>
         <w:t>In my solution, I use set (a kind of data structure is supported in C++) to check duplicate</w:t>
       </w:r>
     </w:p>
     <w:p>
       <w:pPr>
         <w:pStyle w:val="ListParagraph"/>
+        <w:jc w:val="both"/>
         <w:rPr>
           <w:rFonts w:cs="Times New Roman"/>
           <w:color w:val="000000"/>
@@ -83,6 +163,9 @@
         </w:rPr>
       </w:pPr>
       <w:r>
+        <w:rPr>
+          <w:rFonts w:cs="Times New Roman"/>
+        </w:rPr>
         <w:t xml:space="preserve">Sets of C++ </w:t>
       </w:r>
       <w:r>
@@ -107,6 +190,7 @@
     <w:p>
       <w:pPr>
         <w:pStyle w:val="ListParagraph"/>
+        <w:jc w:val="both"/>
         <w:rPr>
           <w:rFonts w:cs="Times New Roman"/>
           <w:color w:val="000000"/>
@@ -114,19 +198,32 @@
           <w:shd w:val="clear" w:color="auto" w:fill="FFFFFF"/>
         </w:rPr>
       </w:pPr>
-      <w:r>
+    </w:p>
+    <w:p>
+      <w:pPr>
+        <w:pStyle w:val="ListParagraph"/>
+        <w:jc w:val="both"/>
         <w:rPr>
           <w:rFonts w:cs="Times New Roman"/>
           <w:color w:val="000000"/>
           <w:szCs w:val="24"/>
           <w:shd w:val="clear" w:color="auto" w:fill="FFFFFF"/>
         </w:rPr>
+      </w:pPr>
+      <w:r>
+        <w:rPr>
+          <w:rFonts w:cs="Times New Roman"/>
+          <w:color w:val="000000"/>
+          <w:szCs w:val="24"/>
+          <w:shd w:val="clear" w:color="auto" w:fill="FFFFFF"/>
+        </w:rPr>
         <w:t>Here is my code to check if a state existed in set:</w:t>
       </w:r>
     </w:p>
     <w:p>
       <w:pPr>
         <w:pStyle w:val="ListParagraph"/>
+        <w:jc w:val="both"/>
         <w:rPr>
           <w:rFonts w:cs="Times New Roman"/>
         </w:rPr>
@@ -182,6 +279,16 @@
     <w:p>
       <w:pPr>
         <w:pStyle w:val="ListParagraph"/>
+        <w:jc w:val="both"/>
+        <w:rPr>
+          <w:rFonts w:cs="Times New Roman"/>
+        </w:rPr>
+      </w:pPr>
+    </w:p>
+    <w:p>
+      <w:pPr>
+        <w:pStyle w:val="ListParagraph"/>
+        <w:jc w:val="both"/>
         <w:rPr>
           <w:rFonts w:cs="Times New Roman"/>
         </w:rPr>
@@ -196,15 +303,46 @@
     <w:p>
       <w:pPr>
         <w:pStyle w:val="ListParagraph"/>
-        <w:rPr>
-          <w:rFonts w:cs="Times New Roman"/>
-        </w:rPr>
-      </w:pPr>
-      <w:r>
-        <w:rPr>
-          <w:rFonts w:cs="Times New Roman"/>
-        </w:rPr>
-        <w:t xml:space="preserve">In a set, it provide </w:t>
+        <w:jc w:val="both"/>
+        <w:rPr>
+          <w:rFonts w:cs="Times New Roman"/>
+        </w:rPr>
+      </w:pPr>
+      <w:r>
+        <w:rPr>
+          <w:rFonts w:cs="Times New Roman"/>
+        </w:rPr>
+        <w:t xml:space="preserve">We check whether a state is duplicated by its value in board. </w:t>
+      </w:r>
+      <w:r>
+        <w:rPr>
+          <w:rFonts w:cs="Times New Roman"/>
+        </w:rPr>
+        <w:t>In a set</w:t>
+      </w:r>
+      <w:r>
+        <w:rPr>
+          <w:rFonts w:cs="Times New Roman"/>
+        </w:rPr>
+        <w:t xml:space="preserve"> of C++</w:t>
+      </w:r>
+      <w:r>
+        <w:rPr>
+          <w:rFonts w:cs="Times New Roman"/>
+        </w:rPr>
+        <w:t>, it provide</w:t>
+      </w:r>
+      <w:r>
+        <w:rPr>
+          <w:rFonts w:cs="Times New Roman"/>
+        </w:rPr>
+        <w:t>s</w:t>
+      </w:r>
+      <w:r>
+        <w:rPr>
+          <w:rFonts w:cs="Times New Roman"/>
+        </w:rPr>
+        <w:t xml:space="preserve"> </w:t>
       </w:r>
       <w:proofErr w:type="gramStart"/>
       <w:r>
@@ -260,38 +398,66 @@
         <w:rPr>
           <w:rFonts w:cs="Times New Roman"/>
         </w:rPr>
-        <w:t xml:space="preserve">state) is not equal to last element (provided by end() method), this state </w:t>
-      </w:r>
-      <w:r>
-        <w:rPr>
-          <w:rFonts w:cs="Times New Roman"/>
-        </w:rPr>
-        <w:t>exist</w:t>
-      </w:r>
-      <w:r>
-        <w:rPr>
-          <w:rFonts w:cs="Times New Roman"/>
-        </w:rPr>
-        <w:t>ed in our set.</w:t>
-      </w:r>
-    </w:p>
-    <w:p>
-      <w:pPr>
-        <w:pStyle w:val="ListParagraph"/>
-        <w:rPr>
-          <w:rFonts w:cs="Times New Roman"/>
-        </w:rPr>
-      </w:pPr>
-      <w:r>
-        <w:rPr>
-          <w:rFonts w:cs="Times New Roman"/>
-        </w:rPr>
-        <w:t>So if we detect a repeated state, we will not insert it to set and skip it</w:t>
-      </w:r>
-    </w:p>
-    <w:p>
-      <w:pPr>
-        <w:pStyle w:val="ListParagraph"/>
+        <w:t>state) is not equal to last element (provided by end() method), this state existed in our set.</w:t>
+      </w:r>
+      <w:r>
+        <w:rPr>
+          <w:rFonts w:cs="Times New Roman"/>
+        </w:rPr>
+        <w:t xml:space="preserve"> If no duplicate, we can insert it to the set.</w:t>
+      </w:r>
+      <w:r>
+        <w:rPr>
+          <w:rFonts w:cs="Times New Roman"/>
+        </w:rPr>
+        <w:t xml:space="preserve"> But </w:t>
+      </w:r>
+      <w:proofErr w:type="gramStart"/>
+      <w:r>
+        <w:rPr>
+          <w:rFonts w:cs="Times New Roman"/>
+        </w:rPr>
+        <w:t>if  we</w:t>
+      </w:r>
+      <w:proofErr w:type="gramEnd"/>
+      <w:r>
+        <w:rPr>
+          <w:rFonts w:cs="Times New Roman"/>
+        </w:rPr>
+        <w:t xml:space="preserve"> have the same state (means that the same board), we have to check g (cost from init</w:t>
+      </w:r>
+      <w:r>
+        <w:rPr>
+          <w:rFonts w:cs="Times New Roman"/>
+        </w:rPr>
+        <w:t>ial</w:t>
+      </w:r>
+      <w:r>
+        <w:rPr>
+          <w:rFonts w:cs="Times New Roman"/>
+        </w:rPr>
+        <w:t xml:space="preserve"> state to current state). If new state has g better than current state in set, we still insert it</w:t>
+      </w:r>
+      <w:r>
+        <w:rPr>
+          <w:rFonts w:cs="Times New Roman"/>
+        </w:rPr>
+        <w:t xml:space="preserve"> to the set</w:t>
+      </w:r>
+    </w:p>
+    <w:p>
+      <w:pPr>
+        <w:pStyle w:val="ListParagraph"/>
+        <w:jc w:val="both"/>
+        <w:rPr>
+          <w:rFonts w:cs="Times New Roman"/>
+        </w:rPr>
+      </w:pPr>
+    </w:p>
+    <w:p>
+      <w:pPr>
+        <w:pStyle w:val="ListParagraph"/>
+        <w:jc w:val="both"/>
         <w:rPr>
           <w:rFonts w:cs="Times New Roman"/>
         </w:rPr>
@@ -306,6 +472,7 @@
     <w:p>
       <w:pPr>
         <w:pStyle w:val="ListParagraph"/>
+        <w:jc w:val="both"/>
         <w:rPr>
           <w:rFonts w:cs="Times New Roman"/>
         </w:rPr>
@@ -317,9 +484,9 @@
         </w:rPr>
         <w:drawing>
           <wp:inline distT="0" distB="0" distL="0" distR="0">
-            <wp:extent cx="5943600" cy="2230755"/>
+            <wp:extent cx="5943600" cy="2063750"/>
             <wp:effectExtent l="0" t="0" r="0" b="0"/>
-            <wp:docPr id="2" name="Picture 2"/>
+            <wp:docPr id="3" name="Picture 3"/>
             <wp:cNvGraphicFramePr>
               <a:graphicFrameLocks xmlns:a="http://schemas.openxmlformats.org/drawingml/2006/main" noChangeAspect="1"/>
             </wp:cNvGraphicFramePr>
@@ -327,7 +494,7 @@
               <a:graphicData uri="http://schemas.openxmlformats.org/drawingml/2006/picture">
                 <pic:pic xmlns:pic="http://schemas.openxmlformats.org/drawingml/2006/picture">
                   <pic:nvPicPr>
-                    <pic:cNvPr id="2" name="2.JPG"/>
+                    <pic:cNvPr id="3" name="2.JPG"/>
                     <pic:cNvPicPr/>
                   </pic:nvPicPr>
                   <pic:blipFill>
@@ -345,7 +512,7 @@
                   <pic:spPr>
                     <a:xfrm>
                       <a:off x="0" y="0"/>
-                      <a:ext cx="5943600" cy="2230755"/>
+                      <a:ext cx="5943600" cy="2063750"/>
                     </a:xfrm>
                     <a:prstGeom prst="rect">
                       <a:avLst/>
@@ -361,15 +528,37 @@
     <w:p>
       <w:pPr>
         <w:pStyle w:val="ListParagraph"/>
-        <w:rPr>
-          <w:rFonts w:cs="Times New Roman"/>
-        </w:rPr>
-      </w:pPr>
-      <w:r>
-        <w:rPr>
-          <w:rFonts w:cs="Times New Roman"/>
-        </w:rPr>
-        <w:t xml:space="preserve">Because of implementing in binary search tree, set is fast to find and check duplicate element with time complexity average: </w:t>
+        <w:jc w:val="both"/>
+        <w:rPr>
+          <w:rFonts w:cs="Times New Roman"/>
+        </w:rPr>
+      </w:pPr>
+    </w:p>
+    <w:p>
+      <w:pPr>
+        <w:pStyle w:val="ListParagraph"/>
+        <w:jc w:val="both"/>
+        <w:rPr>
+          <w:rFonts w:cs="Times New Roman"/>
+        </w:rPr>
+      </w:pPr>
+      <w:r>
+        <w:rPr>
+          <w:rFonts w:cs="Times New Roman"/>
+        </w:rPr>
+        <w:t>Because of implementing in binary search tree, set is fast to find and check duplicate</w:t>
+      </w:r>
+      <w:r>
+        <w:rPr>
+          <w:rFonts w:cs="Times New Roman"/>
+        </w:rPr>
+        <w:t>d</w:t>
+      </w:r>
+      <w:r>
+        <w:rPr>
+          <w:rFonts w:cs="Times New Roman"/>
+        </w:rPr>
+        <w:t xml:space="preserve"> element with time complexity average: </w:t>
       </w:r>
       <w:proofErr w:type="gramStart"/>
       <w:r>
@@ -397,6 +586,59 @@
         </w:rPr>
         <w:t xml:space="preserve"> </w:t>
       </w:r>
+    </w:p>
+    <w:p>
+      <w:pPr>
+        <w:pStyle w:val="ListParagraph"/>
+        <w:jc w:val="both"/>
+        <w:rPr>
+          <w:rFonts w:cs="Times New Roman"/>
+        </w:rPr>
+      </w:pPr>
+    </w:p>
+    <w:p>
+      <w:pPr>
+        <w:pStyle w:val="ListParagraph"/>
+        <w:jc w:val="both"/>
+        <w:rPr>
+          <w:rFonts w:cs="Times New Roman"/>
+          <w:b/>
+          <w:u w:val="single"/>
+        </w:rPr>
+      </w:pPr>
+    </w:p>
+    <w:p>
+      <w:pPr>
+        <w:pStyle w:val="ListParagraph"/>
+        <w:jc w:val="both"/>
+        <w:rPr>
+          <w:rFonts w:cs="Times New Roman"/>
+          <w:b/>
+          <w:u w:val="single"/>
+        </w:rPr>
+      </w:pPr>
+    </w:p>
+    <w:p>
+      <w:pPr>
+        <w:pStyle w:val="ListParagraph"/>
+        <w:jc w:val="both"/>
+        <w:rPr>
+          <w:rFonts w:cs="Times New Roman"/>
+          <w:b/>
+          <w:u w:val="single"/>
+        </w:rPr>
+      </w:pPr>
+    </w:p>
+    <w:p>
+      <w:pPr>
+        <w:pStyle w:val="ListParagraph"/>
+        <w:jc w:val="both"/>
+        <w:rPr>
+          <w:rFonts w:cs="Times New Roman"/>
+          <w:b/>
+          <w:u w:val="single"/>
+        </w:rPr>
+      </w:pPr>
     </w:p>
     <w:p>
       <w:pPr>
@@ -405,6 +647,574 @@
           <w:ilvl w:val="0"/>
           <w:numId w:val="1"/>
         </w:numPr>
+        <w:jc w:val="both"/>
+        <w:rPr>
+          <w:rFonts w:cs="Times New Roman"/>
+          <w:b/>
+          <w:u w:val="single"/>
+        </w:rPr>
+      </w:pPr>
+      <w:r>
+        <w:rPr>
+          <w:rFonts w:cs="Times New Roman"/>
+          <w:b/>
+          <w:u w:val="single"/>
+        </w:rPr>
+        <w:lastRenderedPageBreak/>
+        <w:t xml:space="preserve">My heuristic is by flying distance: </w:t>
+      </w:r>
+    </w:p>
+    <w:p>
+      <w:pPr>
+        <w:pStyle w:val="ListParagraph"/>
+        <w:jc w:val="both"/>
+        <w:rPr>
+          <w:rFonts w:cs="Times New Roman"/>
+          <w:b/>
+          <w:u w:val="single"/>
+        </w:rPr>
+      </w:pPr>
+    </w:p>
+    <w:p>
+      <w:pPr>
+        <w:pStyle w:val="ListParagraph"/>
+        <w:jc w:val="both"/>
+        <w:rPr>
+          <w:rFonts w:cs="Times New Roman"/>
+          <w:b/>
+          <w:u w:val="single"/>
+        </w:rPr>
+      </w:pPr>
+      <w:r>
+        <w:rPr>
+          <w:rFonts w:cs="Times New Roman"/>
+          <w:b/>
+          <w:u w:val="single"/>
+        </w:rPr>
+        <w:t>The formula:</w:t>
+      </w:r>
+    </w:p>
+    <w:p>
+      <w:pPr>
+        <w:pStyle w:val="ListParagraph"/>
+        <w:jc w:val="both"/>
+        <w:rPr>
+          <w:rFonts w:cs="Times New Roman"/>
+        </w:rPr>
+      </w:pPr>
+      <w:r>
+        <w:rPr>
+          <w:rFonts w:cs="Times New Roman"/>
+          <w:position w:val="-30"/>
+        </w:rPr>
+        <w:object w:dxaOrig="3940" w:dyaOrig="720">
+          <v:shapetype id="_x0000_t75" coordsize="21600,21600" o:spt="75" o:preferrelative="t" path="m@4@5l@4@11@9@11@9@5xe" filled="f" stroked="f">
+            <v:stroke joinstyle="miter"/>
+            <v:formulas>
+              <v:f eqn="if lineDrawn pixelLineWidth 0"/>
+              <v:f eqn="sum @0 1 0"/>
+              <v:f eqn="sum 0 0 @1"/>
+              <v:f eqn="prod @2 1 2"/>
+              <v:f eqn="prod @3 21600 pixelWidth"/>
+              <v:f eqn="prod @3 21600 pixelHeight"/>
+              <v:f eqn="sum @0 0 1"/>
+              <v:f eqn="prod @6 1 2"/>
+              <v:f eqn="prod @7 21600 pixelWidth"/>
+              <v:f eqn="sum @8 21600 0"/>
+              <v:f eqn="prod @7 21600 pixelHeight"/>
+              <v:f eqn="sum @10 21600 0"/>
+            </v:formulas>
+            <v:path o:extrusionok="f" gradientshapeok="t" o:connecttype="rect"/>
+            <o:lock v:ext="edit" aspectratio="t"/>
+          </v:shapetype>
+          <v:shape id="_x0000_i1025" type="#_x0000_t75" style="width:227.9pt;height:41.95pt" o:ole="">
+            <v:imagedata r:id="rId7" o:title=""/>
+          </v:shape>
+          <o:OLEObject Type="Embed" ProgID="Equation.DSMT4" ShapeID="_x0000_i1025" DrawAspect="Content" ObjectID="_1478329958" r:id="rId8"/>
+        </w:object>
+      </w:r>
+    </w:p>
+    <w:p>
+      <w:pPr>
+        <w:pStyle w:val="ListParagraph"/>
+        <w:jc w:val="both"/>
+        <w:rPr>
+          <w:rFonts w:cs="Times New Roman"/>
+        </w:rPr>
+      </w:pPr>
+      <w:r>
+        <w:rPr>
+          <w:rFonts w:cs="Times New Roman"/>
+        </w:rPr>
+        <w:t>We consider this example:</w:t>
+      </w:r>
+    </w:p>
+    <w:p>
+      <w:pPr>
+        <w:pStyle w:val="ListParagraph"/>
+        <w:jc w:val="both"/>
+        <w:rPr>
+          <w:rFonts w:cs="Times New Roman"/>
+        </w:rPr>
+      </w:pPr>
+      <w:r>
+        <w:rPr>
+          <w:rFonts w:cs="Times New Roman"/>
+          <w:noProof/>
+        </w:rPr>
+        <w:drawing>
+          <wp:inline distT="0" distB="0" distL="0" distR="0">
+            <wp:extent cx="3552825" cy="1581150"/>
+            <wp:effectExtent l="0" t="0" r="9525" b="0"/>
+            <wp:docPr id="4" name="Picture 4"/>
+            <wp:cNvGraphicFramePr>
+              <a:graphicFrameLocks xmlns:a="http://schemas.openxmlformats.org/drawingml/2006/main" noChangeAspect="1"/>
+            </wp:cNvGraphicFramePr>
+            <a:graphic xmlns:a="http://schemas.openxmlformats.org/drawingml/2006/main">
+              <a:graphicData uri="http://schemas.openxmlformats.org/drawingml/2006/picture">
+                <pic:pic xmlns:pic="http://schemas.openxmlformats.org/drawingml/2006/picture">
+                  <pic:nvPicPr>
+                    <pic:cNvPr id="4" name="3.JPG"/>
+                    <pic:cNvPicPr/>
+                  </pic:nvPicPr>
+                  <pic:blipFill>
+                    <a:blip r:embed="rId9">
+                      <a:extLst>
+                        <a:ext uri="{28A0092B-C50C-407E-A947-70E740481C1C}">
+                          <a14:useLocalDpi xmlns:a14="http://schemas.microsoft.com/office/drawing/2010/main" val="0"/>
+                        </a:ext>
+                      </a:extLst>
+                    </a:blip>
+                    <a:stretch>
+                      <a:fillRect/>
+                    </a:stretch>
+                  </pic:blipFill>
+                  <pic:spPr>
+                    <a:xfrm>
+                      <a:off x="0" y="0"/>
+                      <a:ext cx="3552825" cy="1581150"/>
+                    </a:xfrm>
+                    <a:prstGeom prst="rect">
+                      <a:avLst/>
+                    </a:prstGeom>
+                  </pic:spPr>
+                </pic:pic>
+              </a:graphicData>
+            </a:graphic>
+          </wp:inline>
+        </w:drawing>
+      </w:r>
+    </w:p>
+    <w:p>
+      <w:pPr>
+        <w:pStyle w:val="ListParagraph"/>
+        <w:jc w:val="both"/>
+        <w:rPr>
+          <w:rFonts w:cs="Times New Roman"/>
+          <w:szCs w:val="24"/>
+        </w:rPr>
+      </w:pPr>
+      <w:r>
+        <w:rPr>
+          <w:rFonts w:cs="Times New Roman"/>
+          <w:szCs w:val="24"/>
+        </w:rPr>
+        <w:t xml:space="preserve">The flying distance in this example </w:t>
+      </w:r>
+      <w:r>
+        <w:rPr>
+          <w:rFonts w:cs="Times New Roman"/>
+          <w:position w:val="-8"/>
+          <w:szCs w:val="24"/>
+        </w:rPr>
+        <w:object w:dxaOrig="3060" w:dyaOrig="400">
+          <v:shape id="_x0000_i1026" type="#_x0000_t75" style="width:152.75pt;height:20.05pt" o:ole="">
+            <v:imagedata r:id="rId10" o:title=""/>
+          </v:shape>
+          <o:OLEObject Type="Embed" ProgID="Equation.DSMT4" ShapeID="_x0000_i1026" DrawAspect="Content" ObjectID="_1478329959" r:id="rId11"/>
+        </w:object>
+      </w:r>
+    </w:p>
+    <w:p>
+      <w:pPr>
+        <w:pStyle w:val="ListParagraph"/>
+        <w:jc w:val="both"/>
+        <w:rPr>
+          <w:rFonts w:cs="Times New Roman"/>
+          <w:szCs w:val="24"/>
+        </w:rPr>
+      </w:pPr>
+    </w:p>
+    <w:p>
+      <w:pPr>
+        <w:pStyle w:val="ListParagraph"/>
+        <w:jc w:val="both"/>
+        <w:rPr>
+          <w:rFonts w:cs="Times New Roman"/>
+          <w:szCs w:val="24"/>
+        </w:rPr>
+      </w:pPr>
+      <w:r>
+        <w:rPr>
+          <w:rFonts w:cs="Times New Roman"/>
+          <w:szCs w:val="24"/>
+        </w:rPr>
+        <w:t xml:space="preserve">In a right triangle, </w:t>
+      </w:r>
+      <w:r>
+        <w:rPr>
+          <w:rFonts w:cs="Times New Roman"/>
+          <w:color w:val="252525"/>
+          <w:szCs w:val="24"/>
+          <w:shd w:val="clear" w:color="auto" w:fill="FFFFFF"/>
+        </w:rPr>
+        <w:t>the side opposite the</w:t>
+      </w:r>
+      <w:r>
+        <w:rPr>
+          <w:rStyle w:val="apple-converted-space"/>
+          <w:rFonts w:cs="Times New Roman"/>
+          <w:color w:val="252525"/>
+          <w:szCs w:val="24"/>
+          <w:shd w:val="clear" w:color="auto" w:fill="FFFFFF"/>
+        </w:rPr>
+        <w:t> </w:t>
+      </w:r>
+      <w:hyperlink r:id="rId12" w:tooltip="Right angle" w:history="1">
+        <w:r>
+          <w:rPr>
+            <w:rStyle w:val="Hyperlink"/>
+            <w:rFonts w:cs="Times New Roman"/>
+            <w:color w:val="0B0080"/>
+            <w:szCs w:val="24"/>
+            <w:u w:val="none"/>
+            <w:shd w:val="clear" w:color="auto" w:fill="FFFFFF"/>
+          </w:rPr>
+          <w:t>right angle</w:t>
+        </w:r>
+      </w:hyperlink>
+      <w:r>
+        <w:rPr>
+          <w:rFonts w:cs="Times New Roman"/>
+          <w:szCs w:val="24"/>
+        </w:rPr>
+        <w:t xml:space="preserve"> </w:t>
+      </w:r>
+      <w:r>
+        <w:rPr>
+          <w:rFonts w:cs="Times New Roman"/>
+          <w:color w:val="252525"/>
+          <w:szCs w:val="24"/>
+          <w:shd w:val="clear" w:color="auto" w:fill="FFFFFF"/>
+        </w:rPr>
+        <w:t>is equal to the sum of the squares of the other two sides</w:t>
+      </w:r>
+      <w:r>
+        <w:rPr>
+          <w:rFonts w:cs="Times New Roman"/>
+          <w:color w:val="252525"/>
+          <w:szCs w:val="24"/>
+          <w:shd w:val="clear" w:color="auto" w:fill="FFFFFF"/>
+        </w:rPr>
+        <w:t xml:space="preserve"> (</w:t>
+      </w:r>
+      <w:r>
+        <w:rPr>
+          <w:rFonts w:cs="Times New Roman"/>
+          <w:bCs/>
+          <w:color w:val="252525"/>
+          <w:szCs w:val="24"/>
+          <w:shd w:val="clear" w:color="auto" w:fill="FFFFFF"/>
+        </w:rPr>
+        <w:t xml:space="preserve">Pythagorean </w:t>
+      </w:r>
+      <w:proofErr w:type="gramStart"/>
+      <w:r>
+        <w:rPr>
+          <w:rFonts w:cs="Times New Roman"/>
+          <w:bCs/>
+          <w:color w:val="252525"/>
+          <w:szCs w:val="24"/>
+          <w:shd w:val="clear" w:color="auto" w:fill="FFFFFF"/>
+        </w:rPr>
+        <w:t>theorem</w:t>
+      </w:r>
+      <w:proofErr w:type="gramEnd"/>
+      <w:r>
+        <w:rPr>
+          <w:rFonts w:cs="Times New Roman"/>
+          <w:color w:val="252525"/>
+          <w:szCs w:val="24"/>
+          <w:shd w:val="clear" w:color="auto" w:fill="FFFFFF"/>
+        </w:rPr>
+        <w:t>) and less than sum of them</w:t>
+      </w:r>
+      <w:r>
+        <w:rPr>
+          <w:rFonts w:cs="Times New Roman"/>
+          <w:szCs w:val="24"/>
+        </w:rPr>
+        <w:t xml:space="preserve">. </w:t>
+      </w:r>
+      <w:bookmarkStart w:id="0" w:name="_GoBack"/>
+      <w:bookmarkEnd w:id="0"/>
+    </w:p>
+    <w:p>
+      <w:pPr>
+        <w:pStyle w:val="ListParagraph"/>
+        <w:jc w:val="both"/>
+        <w:rPr>
+          <w:rFonts w:cs="Times New Roman"/>
+          <w:color w:val="252525"/>
+          <w:szCs w:val="24"/>
+          <w:shd w:val="clear" w:color="auto" w:fill="FFFFFF"/>
+        </w:rPr>
+      </w:pPr>
+      <w:r>
+        <w:rPr>
+          <w:rFonts w:cs="Times New Roman"/>
+          <w:szCs w:val="24"/>
+        </w:rPr>
+        <w:t xml:space="preserve">Flying distance </w:t>
+      </w:r>
+      <w:r>
+        <w:rPr>
+          <w:rFonts w:cs="Times New Roman"/>
+          <w:color w:val="252525"/>
+          <w:szCs w:val="24"/>
+          <w:shd w:val="clear" w:color="auto" w:fill="FFFFFF"/>
+        </w:rPr>
+        <w:t>represents the length of the hypotenuse and</w:t>
+      </w:r>
+      <w:r>
+        <w:rPr>
+          <w:rStyle w:val="apple-converted-space"/>
+          <w:rFonts w:cs="Times New Roman"/>
+          <w:color w:val="252525"/>
+          <w:szCs w:val="24"/>
+          <w:shd w:val="clear" w:color="auto" w:fill="FFFFFF"/>
+        </w:rPr>
+        <w:t> </w:t>
+      </w:r>
+      <w:proofErr w:type="spellStart"/>
+      <w:r>
+        <w:rPr>
+          <w:rFonts w:cs="Times New Roman"/>
+          <w:iCs/>
+          <w:color w:val="252525"/>
+          <w:szCs w:val="24"/>
+          <w:shd w:val="clear" w:color="auto" w:fill="FFFFFF"/>
+        </w:rPr>
+        <w:t>Manhantan</w:t>
+      </w:r>
+      <w:proofErr w:type="spellEnd"/>
+      <w:r>
+        <w:rPr>
+          <w:rFonts w:cs="Times New Roman"/>
+          <w:iCs/>
+          <w:color w:val="252525"/>
+          <w:szCs w:val="24"/>
+          <w:shd w:val="clear" w:color="auto" w:fill="FFFFFF"/>
+        </w:rPr>
+        <w:t xml:space="preserve"> distance </w:t>
+      </w:r>
+      <w:proofErr w:type="gramStart"/>
+      <w:r>
+        <w:rPr>
+          <w:rFonts w:cs="Times New Roman"/>
+          <w:iCs/>
+          <w:color w:val="252525"/>
+          <w:szCs w:val="24"/>
+          <w:shd w:val="clear" w:color="auto" w:fill="FFFFFF"/>
+        </w:rPr>
+        <w:t xml:space="preserve">is </w:t>
+      </w:r>
+      <w:r>
+        <w:rPr>
+          <w:rStyle w:val="apple-converted-space"/>
+          <w:rFonts w:cs="Times New Roman"/>
+          <w:color w:val="252525"/>
+          <w:szCs w:val="24"/>
+          <w:shd w:val="clear" w:color="auto" w:fill="FFFFFF"/>
+        </w:rPr>
+        <w:t> </w:t>
+      </w:r>
+      <w:r>
+        <w:rPr>
+          <w:rFonts w:cs="Times New Roman"/>
+          <w:color w:val="252525"/>
+          <w:szCs w:val="24"/>
+          <w:shd w:val="clear" w:color="auto" w:fill="FFFFFF"/>
+        </w:rPr>
+        <w:t>the</w:t>
+      </w:r>
+      <w:proofErr w:type="gramEnd"/>
+      <w:r>
+        <w:rPr>
+          <w:rFonts w:cs="Times New Roman"/>
+          <w:color w:val="252525"/>
+          <w:szCs w:val="24"/>
+          <w:shd w:val="clear" w:color="auto" w:fill="FFFFFF"/>
+        </w:rPr>
+        <w:t xml:space="preserve"> </w:t>
+      </w:r>
+      <w:r>
+        <w:rPr>
+          <w:rFonts w:cs="Times New Roman"/>
+          <w:color w:val="252525"/>
+          <w:szCs w:val="24"/>
+          <w:shd w:val="clear" w:color="auto" w:fill="FFFFFF"/>
+        </w:rPr>
+        <w:t>sum</w:t>
+      </w:r>
+      <w:r>
+        <w:rPr>
+          <w:rFonts w:cs="Times New Roman"/>
+          <w:color w:val="252525"/>
+          <w:szCs w:val="24"/>
+          <w:shd w:val="clear" w:color="auto" w:fill="FFFFFF"/>
+        </w:rPr>
+        <w:t xml:space="preserve"> of the </w:t>
+      </w:r>
+      <w:r>
+        <w:rPr>
+          <w:rFonts w:cs="Times New Roman"/>
+          <w:color w:val="252525"/>
+          <w:szCs w:val="24"/>
+          <w:shd w:val="clear" w:color="auto" w:fill="FFFFFF"/>
+        </w:rPr>
+        <w:t xml:space="preserve">right </w:t>
+      </w:r>
+      <w:r>
+        <w:rPr>
+          <w:rFonts w:cs="Times New Roman"/>
+          <w:color w:val="252525"/>
+          <w:szCs w:val="24"/>
+          <w:shd w:val="clear" w:color="auto" w:fill="FFFFFF"/>
+        </w:rPr>
+        <w:t>triangle's other two sides.</w:t>
+      </w:r>
+      <w:r>
+        <w:rPr>
+          <w:rFonts w:cs="Times New Roman"/>
+          <w:color w:val="252525"/>
+          <w:szCs w:val="24"/>
+          <w:shd w:val="clear" w:color="auto" w:fill="FFFFFF"/>
+        </w:rPr>
+        <w:t xml:space="preserve"> So: flying distance always less than </w:t>
+      </w:r>
+      <w:proofErr w:type="spellStart"/>
+      <w:r>
+        <w:rPr>
+          <w:rFonts w:cs="Times New Roman"/>
+          <w:color w:val="252525"/>
+          <w:szCs w:val="24"/>
+          <w:shd w:val="clear" w:color="auto" w:fill="FFFFFF"/>
+        </w:rPr>
+        <w:t>Manhantan</w:t>
+      </w:r>
+      <w:proofErr w:type="spellEnd"/>
+      <w:r>
+        <w:rPr>
+          <w:rFonts w:cs="Times New Roman"/>
+          <w:color w:val="252525"/>
+          <w:szCs w:val="24"/>
+          <w:shd w:val="clear" w:color="auto" w:fill="FFFFFF"/>
+        </w:rPr>
+        <w:t xml:space="preserve"> distance. On the other hand, </w:t>
+      </w:r>
+      <w:proofErr w:type="spellStart"/>
+      <w:r>
+        <w:rPr>
+          <w:rFonts w:cs="Times New Roman"/>
+          <w:color w:val="252525"/>
+          <w:szCs w:val="24"/>
+          <w:shd w:val="clear" w:color="auto" w:fill="FFFFFF"/>
+        </w:rPr>
+        <w:t>manhantan</w:t>
+      </w:r>
+      <w:proofErr w:type="spellEnd"/>
+      <w:r>
+        <w:rPr>
+          <w:rFonts w:cs="Times New Roman"/>
+          <w:color w:val="252525"/>
+          <w:szCs w:val="24"/>
+          <w:shd w:val="clear" w:color="auto" w:fill="FFFFFF"/>
+        </w:rPr>
+        <w:t xml:space="preserve"> distance is admissible. So we have proved that, flying distance always admissible</w:t>
+      </w:r>
+    </w:p>
+    <w:p>
+      <w:pPr>
+        <w:pStyle w:val="ListParagraph"/>
+        <w:jc w:val="both"/>
+        <w:rPr>
+          <w:rFonts w:cs="Times New Roman"/>
+          <w:color w:val="252525"/>
+          <w:szCs w:val="24"/>
+          <w:shd w:val="clear" w:color="auto" w:fill="FFFFFF"/>
+        </w:rPr>
+      </w:pPr>
+    </w:p>
+    <w:p>
+      <w:pPr>
+        <w:pStyle w:val="ListParagraph"/>
+        <w:jc w:val="both"/>
+        <w:rPr>
+          <w:rFonts w:cs="Times New Roman"/>
+          <w:color w:val="252525"/>
+          <w:szCs w:val="24"/>
+          <w:shd w:val="clear" w:color="auto" w:fill="FFFFFF"/>
+        </w:rPr>
+      </w:pPr>
+      <w:r>
+        <w:rPr>
+          <w:rFonts w:cs="Times New Roman"/>
+          <w:color w:val="252525"/>
+          <w:szCs w:val="24"/>
+          <w:shd w:val="clear" w:color="auto" w:fill="FFFFFF"/>
+        </w:rPr>
+        <w:t xml:space="preserve">Flying distance is worse than </w:t>
+      </w:r>
+      <w:proofErr w:type="spellStart"/>
+      <w:r>
+        <w:rPr>
+          <w:rFonts w:cs="Times New Roman"/>
+          <w:color w:val="252525"/>
+          <w:szCs w:val="24"/>
+          <w:shd w:val="clear" w:color="auto" w:fill="FFFFFF"/>
+        </w:rPr>
+        <w:t>Manhantan</w:t>
+      </w:r>
+      <w:proofErr w:type="spellEnd"/>
+      <w:r>
+        <w:rPr>
+          <w:rFonts w:cs="Times New Roman"/>
+          <w:color w:val="252525"/>
+          <w:szCs w:val="24"/>
+          <w:shd w:val="clear" w:color="auto" w:fill="FFFFFF"/>
+        </w:rPr>
+        <w:t xml:space="preserve"> distance, but better than missed place</w:t>
+      </w:r>
+    </w:p>
+    <w:p>
+      <w:pPr>
+        <w:pStyle w:val="ListParagraph"/>
+        <w:jc w:val="both"/>
+        <w:rPr>
+          <w:rFonts w:cs="Times New Roman"/>
+          <w:szCs w:val="24"/>
+        </w:rPr>
+      </w:pPr>
+    </w:p>
+    <w:p>
+      <w:pPr>
+        <w:pStyle w:val="ListParagraph"/>
+        <w:jc w:val="both"/>
+        <w:rPr>
+          <w:rFonts w:cs="Times New Roman"/>
+          <w:szCs w:val="24"/>
+        </w:rPr>
       </w:pPr>
     </w:p>
     <w:sectPr>
@@ -422,8 +1232,8 @@
   <w:abstractNum w:abstractNumId="0">
     <w:nsid w:val="3BDD4BCF"/>
     <w:multiLevelType w:val="hybridMultilevel"/>
-    <w:tmpl w:val="6570040C"/>
-    <w:lvl w:ilvl="0" w:tplc="0409000F">
+    <w:tmpl w:val="8EAE4D56"/>
+    <w:lvl w:ilvl="0" w:tplc="69CE8CA8">
       <w:start w:val="1"/>
       <w:numFmt w:val="decimal"/>
       <w:lvlText w:val="%1."/>
@@ -431,6 +1241,9 @@
       <w:pPr>
         <w:ind w:left="720" w:hanging="360"/>
       </w:pPr>
+      <w:rPr>
+        <w:b/>
+      </w:rPr>
     </w:lvl>
     <w:lvl w:ilvl="1" w:tplc="04090019" w:tentative="1">
       <w:start w:val="1"/>
@@ -943,6 +1756,23 @@
       <w:contextualSpacing/>
     </w:pPr>
   </w:style>
+  <w:style w:type="character" w:customStyle="1" w:styleId="apple-converted-space">
+    <w:name w:val="apple-converted-space"/>
+    <w:basedOn w:val="DefaultParagraphFont"/>
+    <w:rsid w:val="008401AA"/>
+  </w:style>
+  <w:style w:type="character" w:styleId="Hyperlink">
+    <w:name w:val="Hyperlink"/>
+    <w:basedOn w:val="DefaultParagraphFont"/>
+    <w:uiPriority w:val="99"/>
+    <w:semiHidden/>
+    <w:unhideWhenUsed/>
+    <w:rsid w:val="008401AA"/>
+    <w:rPr>
+      <w:color w:val="0000FF"/>
+      <w:u w:val="single"/>
+    </w:rPr>
+  </w:style>
 </w:styles>
 </file>
 

</xml_diff>

<commit_message>
fix iterator fix doc
</commit_message>
<xml_diff>
--- a/Report.docx
+++ b/Report.docx
@@ -22,23 +22,7 @@
           <w:rFonts w:cs="Times New Roman"/>
           <w:b/>
         </w:rPr>
-        <w:t xml:space="preserve">: Nguyễn </w:t>
-      </w:r>
-      <w:proofErr w:type="spellStart"/>
-      <w:r>
-        <w:rPr>
-          <w:rFonts w:cs="Times New Roman"/>
-          <w:b/>
-        </w:rPr>
-        <w:t>Thế</w:t>
-      </w:r>
-      <w:proofErr w:type="spellEnd"/>
-      <w:r>
-        <w:rPr>
-          <w:rFonts w:cs="Times New Roman"/>
-          <w:b/>
-        </w:rPr>
-        <w:t xml:space="preserve"> Huy</w:t>
+        <w:t>: Nguyễn Thế Huy</w:t>
       </w:r>
     </w:p>
     <w:p>
@@ -123,18 +107,8 @@
           <w:b/>
           <w:u w:val="single"/>
         </w:rPr>
-        <w:t xml:space="preserve">How to detect and avoid repeated state in A* </w:t>
-      </w:r>
-      <w:proofErr w:type="gramStart"/>
-      <w:r>
-        <w:rPr>
-          <w:rFonts w:cs="Times New Roman"/>
-          <w:b/>
-          <w:u w:val="single"/>
-        </w:rPr>
-        <w:t>implementation ?</w:t>
-      </w:r>
-      <w:proofErr w:type="gramEnd"/>
+        <w:t>How to detect and avoid repeated state in A* implementation ?</w:t>
+      </w:r>
     </w:p>
     <w:p>
       <w:pPr>
@@ -235,9 +209,9 @@
         </w:rPr>
         <w:drawing>
           <wp:inline distT="0" distB="0" distL="0" distR="0">
-            <wp:extent cx="5943600" cy="165735"/>
-            <wp:effectExtent l="0" t="0" r="0" b="5715"/>
-            <wp:docPr id="1" name="Picture 1"/>
+            <wp:extent cx="5943600" cy="473710"/>
+            <wp:effectExtent l="0" t="0" r="0" b="2540"/>
+            <wp:docPr id="3" name="Picture 3"/>
             <wp:cNvGraphicFramePr>
               <a:graphicFrameLocks xmlns:a="http://schemas.openxmlformats.org/drawingml/2006/main" noChangeAspect="1"/>
             </wp:cNvGraphicFramePr>
@@ -245,7 +219,7 @@
               <a:graphicData uri="http://schemas.openxmlformats.org/drawingml/2006/picture">
                 <pic:pic xmlns:pic="http://schemas.openxmlformats.org/drawingml/2006/picture">
                   <pic:nvPicPr>
-                    <pic:cNvPr id="1" name="1.JPG"/>
+                    <pic:cNvPr id="3" name="1.JPG"/>
                     <pic:cNvPicPr/>
                   </pic:nvPicPr>
                   <pic:blipFill>
@@ -263,7 +237,7 @@
                   <pic:spPr>
                     <a:xfrm>
                       <a:off x="0" y="0"/>
-                      <a:ext cx="5943600" cy="165735"/>
+                      <a:ext cx="5943600" cy="473710"/>
                     </a:xfrm>
                     <a:prstGeom prst="rect">
                       <a:avLst/>
@@ -275,164 +249,137 @@
           </wp:inline>
         </w:drawing>
       </w:r>
-    </w:p>
-    <w:p>
-      <w:pPr>
-        <w:pStyle w:val="ListParagraph"/>
-        <w:jc w:val="both"/>
-        <w:rPr>
-          <w:rFonts w:cs="Times New Roman"/>
-        </w:rPr>
-      </w:pPr>
-    </w:p>
-    <w:p>
-      <w:pPr>
-        <w:pStyle w:val="ListParagraph"/>
-        <w:jc w:val="both"/>
-        <w:rPr>
-          <w:rFonts w:cs="Times New Roman"/>
-        </w:rPr>
-      </w:pPr>
-      <w:r>
-        <w:rPr>
-          <w:rFonts w:cs="Times New Roman"/>
-        </w:rPr>
-        <w:t>Explain:</w:t>
-      </w:r>
-    </w:p>
-    <w:p>
-      <w:pPr>
-        <w:pStyle w:val="ListParagraph"/>
-        <w:jc w:val="both"/>
-        <w:rPr>
-          <w:rFonts w:cs="Times New Roman"/>
-        </w:rPr>
-      </w:pPr>
-      <w:r>
-        <w:rPr>
-          <w:rFonts w:cs="Times New Roman"/>
-        </w:rPr>
-        <w:t xml:space="preserve">We check whether a state is duplicated by its value in board. </w:t>
-      </w:r>
-      <w:r>
-        <w:rPr>
-          <w:rFonts w:cs="Times New Roman"/>
-        </w:rPr>
-        <w:t>In a set</w:t>
-      </w:r>
-      <w:r>
-        <w:rPr>
-          <w:rFonts w:cs="Times New Roman"/>
-        </w:rPr>
-        <w:t xml:space="preserve"> of C++</w:t>
-      </w:r>
-      <w:r>
-        <w:rPr>
-          <w:rFonts w:cs="Times New Roman"/>
-        </w:rPr>
-        <w:t>, it provide</w:t>
-      </w:r>
-      <w:r>
-        <w:rPr>
-          <w:rFonts w:cs="Times New Roman"/>
-        </w:rPr>
-        <w:t>s</w:t>
-      </w:r>
-      <w:r>
-        <w:rPr>
-          <w:rFonts w:cs="Times New Roman"/>
-        </w:rPr>
-        <w:t xml:space="preserve"> </w:t>
-      </w:r>
-      <w:proofErr w:type="gramStart"/>
-      <w:r>
-        <w:rPr>
-          <w:rFonts w:cs="Times New Roman"/>
-        </w:rPr>
-        <w:t>find(</w:t>
-      </w:r>
-      <w:proofErr w:type="gramEnd"/>
-      <w:r>
-        <w:rPr>
-          <w:rFonts w:cs="Times New Roman"/>
-        </w:rPr>
-        <w:t xml:space="preserve">) method to find a specific element. If found, </w:t>
-      </w:r>
-      <w:proofErr w:type="gramStart"/>
-      <w:r>
-        <w:rPr>
-          <w:rFonts w:cs="Times New Roman"/>
-        </w:rPr>
-        <w:t>find(</w:t>
-      </w:r>
-      <w:proofErr w:type="gramEnd"/>
-      <w:r>
-        <w:rPr>
-          <w:rFonts w:cs="Times New Roman"/>
-        </w:rPr>
-        <w:t xml:space="preserve">) return pointer to element is found. If no, </w:t>
-      </w:r>
-      <w:proofErr w:type="gramStart"/>
-      <w:r>
-        <w:rPr>
-          <w:rFonts w:cs="Times New Roman"/>
-        </w:rPr>
-        <w:t>find(</w:t>
-      </w:r>
-      <w:proofErr w:type="gramEnd"/>
-      <w:r>
-        <w:rPr>
-          <w:rFonts w:cs="Times New Roman"/>
-        </w:rPr>
-        <w:t xml:space="preserve">) return pointer to the last element of set. So, we can check: if </w:t>
-      </w:r>
-      <w:proofErr w:type="gramStart"/>
-      <w:r>
-        <w:rPr>
-          <w:rFonts w:cs="Times New Roman"/>
-        </w:rPr>
-        <w:t>find(</w:t>
-      </w:r>
-      <w:proofErr w:type="gramEnd"/>
-      <w:r>
-        <w:rPr>
-          <w:rFonts w:cs="Times New Roman"/>
-        </w:rPr>
-        <w:t>state) is not equal to last element (provided by end() method), this state existed in our set.</w:t>
-      </w:r>
-      <w:r>
-        <w:rPr>
-          <w:rFonts w:cs="Times New Roman"/>
-        </w:rPr>
-        <w:t xml:space="preserve"> If no duplicate, we can insert it to the set.</w:t>
-      </w:r>
-      <w:r>
-        <w:rPr>
-          <w:rFonts w:cs="Times New Roman"/>
-        </w:rPr>
-        <w:t xml:space="preserve"> But </w:t>
-      </w:r>
-      <w:proofErr w:type="gramStart"/>
-      <w:r>
-        <w:rPr>
-          <w:rFonts w:cs="Times New Roman"/>
-        </w:rPr>
-        <w:t>if  we</w:t>
-      </w:r>
-      <w:proofErr w:type="gramEnd"/>
-      <w:r>
-        <w:rPr>
-          <w:rFonts w:cs="Times New Roman"/>
-        </w:rPr>
-        <w:t xml:space="preserve"> have the same state (means that</w:t>
-      </w:r>
       <w:bookmarkStart w:id="0" w:name="_GoBack"/>
       <w:bookmarkEnd w:id="0"/>
-      <w:r>
-        <w:rPr>
-          <w:rFonts w:cs="Times New Roman"/>
-        </w:rPr>
-        <w:t xml:space="preserve"> the same board), we have to check g (cost from init</w:t>
+    </w:p>
+    <w:p>
+      <w:pPr>
+        <w:pStyle w:val="ListParagraph"/>
+        <w:jc w:val="both"/>
+        <w:rPr>
+          <w:rFonts w:cs="Times New Roman"/>
+        </w:rPr>
+      </w:pPr>
+      <w:r>
+        <w:rPr>
+          <w:rFonts w:cs="Times New Roman"/>
+        </w:rPr>
+        <w:t>Ite is an iterator for set:</w:t>
+      </w:r>
+    </w:p>
+    <w:p>
+      <w:pPr>
+        <w:pStyle w:val="ListParagraph"/>
+        <w:jc w:val="both"/>
+        <w:rPr>
+          <w:rFonts w:cs="Times New Roman"/>
+        </w:rPr>
+      </w:pPr>
+    </w:p>
+    <w:p>
+      <w:pPr>
+        <w:pStyle w:val="ListParagraph"/>
+        <w:jc w:val="both"/>
+        <w:rPr>
+          <w:rFonts w:ascii="Consolas" w:hAnsi="Consolas" w:cs="Consolas"/>
+        </w:rPr>
+      </w:pPr>
+      <w:r>
+        <w:rPr>
+          <w:rFonts w:ascii="Consolas" w:hAnsi="Consolas" w:cs="Consolas"/>
+        </w:rPr>
+        <w:t>set&lt;State, compareTwoStateInSet&gt; checkDuplicateState; // a set to store generated state and check duplicate state</w:t>
+      </w:r>
+    </w:p>
+    <w:p>
+      <w:pPr>
+        <w:pStyle w:val="ListParagraph"/>
+        <w:jc w:val="both"/>
+        <w:rPr>
+          <w:rFonts w:ascii="Consolas" w:hAnsi="Consolas" w:cs="Consolas"/>
+        </w:rPr>
+      </w:pPr>
+      <w:r>
+        <w:rPr>
+          <w:rFonts w:ascii="Consolas" w:hAnsi="Consolas" w:cs="Consolas"/>
+        </w:rPr>
+        <w:t>set&lt;State, compareTwoStateInSet&gt;::iterator ite; //iterator for set</w:t>
+      </w:r>
+    </w:p>
+    <w:p>
+      <w:pPr>
+        <w:pStyle w:val="ListParagraph"/>
+        <w:jc w:val="both"/>
+        <w:rPr>
+          <w:rFonts w:cs="Times New Roman"/>
+          <w:b/>
+          <w:u w:val="single"/>
+        </w:rPr>
+      </w:pPr>
+      <w:r>
+        <w:rPr>
+          <w:rFonts w:cs="Times New Roman"/>
+          <w:b/>
+          <w:u w:val="single"/>
+        </w:rPr>
+        <w:t>Explain:</w:t>
+      </w:r>
+    </w:p>
+    <w:p>
+      <w:pPr>
+        <w:pStyle w:val="ListParagraph"/>
+        <w:jc w:val="both"/>
+        <w:rPr>
+          <w:rFonts w:cs="Times New Roman"/>
+        </w:rPr>
+      </w:pPr>
+      <w:r>
+        <w:rPr>
+          <w:rFonts w:cs="Times New Roman"/>
+        </w:rPr>
+        <w:t xml:space="preserve">We check whether a state is duplicated by its value in board. </w:t>
+      </w:r>
+      <w:r>
+        <w:rPr>
+          <w:rFonts w:cs="Times New Roman"/>
+        </w:rPr>
+        <w:t>In a set</w:t>
+      </w:r>
+      <w:r>
+        <w:rPr>
+          <w:rFonts w:cs="Times New Roman"/>
+        </w:rPr>
+        <w:t xml:space="preserve"> of C++</w:t>
+      </w:r>
+      <w:r>
+        <w:rPr>
+          <w:rFonts w:cs="Times New Roman"/>
+        </w:rPr>
+        <w:t>, it provide</w:t>
+      </w:r>
+      <w:r>
+        <w:rPr>
+          <w:rFonts w:cs="Times New Roman"/>
+        </w:rPr>
+        <w:t>s</w:t>
+      </w:r>
+      <w:r>
+        <w:rPr>
+          <w:rFonts w:cs="Times New Roman"/>
+        </w:rPr>
+        <w:t xml:space="preserve"> find() method to find a specific element. If found, find() return pointer to element is found. If no, find() return pointer to the last element of set. So, we can check: if find(state) is not equal to last element (provided by end() method), this state existed in our set.</w:t>
+      </w:r>
+      <w:r>
+        <w:rPr>
+          <w:rFonts w:cs="Times New Roman"/>
+        </w:rPr>
+        <w:t xml:space="preserve"> If no duplicate, we can insert it to the set.</w:t>
+      </w:r>
+      <w:r>
+        <w:rPr>
+          <w:rFonts w:cs="Times New Roman"/>
+        </w:rPr>
+        <w:t xml:space="preserve"> But if  we have the same state (means that the same board), we have to check g (cost from init</w:t>
       </w:r>
       <w:r>
         <w:rPr>
@@ -492,9 +439,9 @@
         </w:rPr>
         <w:drawing>
           <wp:inline distT="0" distB="0" distL="0" distR="0">
-            <wp:extent cx="5943600" cy="1967230"/>
-            <wp:effectExtent l="0" t="0" r="0" b="0"/>
-            <wp:docPr id="2" name="Picture 2"/>
+            <wp:extent cx="5943600" cy="2338705"/>
+            <wp:effectExtent l="0" t="0" r="0" b="4445"/>
+            <wp:docPr id="5" name="Picture 5"/>
             <wp:cNvGraphicFramePr>
               <a:graphicFrameLocks xmlns:a="http://schemas.openxmlformats.org/drawingml/2006/main" noChangeAspect="1"/>
             </wp:cNvGraphicFramePr>
@@ -502,7 +449,7 @@
               <a:graphicData uri="http://schemas.openxmlformats.org/drawingml/2006/picture">
                 <pic:pic xmlns:pic="http://schemas.openxmlformats.org/drawingml/2006/picture">
                   <pic:nvPicPr>
-                    <pic:cNvPr id="2" name="2.JPG"/>
+                    <pic:cNvPr id="5" name="2.JPG"/>
                     <pic:cNvPicPr/>
                   </pic:nvPicPr>
                   <pic:blipFill>
@@ -520,7 +467,7 @@
                   <pic:spPr>
                     <a:xfrm>
                       <a:off x="0" y="0"/>
-                      <a:ext cx="5943600" cy="1967230"/>
+                      <a:ext cx="5943600" cy="2338705"/>
                     </a:xfrm>
                     <a:prstGeom prst="rect">
                       <a:avLst/>
@@ -554,6 +501,7 @@
         <w:rPr>
           <w:rFonts w:cs="Times New Roman"/>
         </w:rPr>
+        <w:lastRenderedPageBreak/>
         <w:t>Because of implementing in binary search tree, set is fast to find and check duplicate</w:t>
       </w:r>
       <w:r>
@@ -568,7 +516,6 @@
         </w:rPr>
         <w:t xml:space="preserve"> element with time complexity average: </w:t>
       </w:r>
-      <w:proofErr w:type="gramStart"/>
       <w:r>
         <w:rPr>
           <w:rFonts w:cs="Times New Roman"/>
@@ -576,17 +523,7 @@
           <w:szCs w:val="24"/>
           <w:shd w:val="clear" w:color="auto" w:fill="F9F9F9"/>
         </w:rPr>
-        <w:t>O(</w:t>
-      </w:r>
-      <w:proofErr w:type="gramEnd"/>
-      <w:r>
-        <w:rPr>
-          <w:rFonts w:cs="Times New Roman"/>
-          <w:color w:val="000000"/>
-          <w:szCs w:val="24"/>
-          <w:shd w:val="clear" w:color="auto" w:fill="F9F9F9"/>
-        </w:rPr>
-        <w:t>log n)</w:t>
+        <w:t>O(log n)</w:t>
       </w:r>
       <w:r>
         <w:rPr>
@@ -668,7 +605,6 @@
           <w:b/>
           <w:u w:val="single"/>
         </w:rPr>
-        <w:lastRenderedPageBreak/>
         <w:t xml:space="preserve">My heuristic is by flying distance: </w:t>
       </w:r>
     </w:p>
@@ -738,7 +674,7 @@
           <v:shape id="_x0000_i1025" type="#_x0000_t75" style="width:228pt;height:42pt" o:ole="">
             <v:imagedata r:id="rId7" o:title=""/>
           </v:shape>
-          <o:OLEObject Type="Embed" ProgID="Equation.DSMT4" ShapeID="_x0000_i1025" DrawAspect="Content" ObjectID="_1478458507" r:id="rId8"/>
+          <o:OLEObject Type="Embed" ProgID="Equation.DSMT4" ShapeID="_x0000_i1025" DrawAspect="Content" ObjectID="_1478542651" r:id="rId8"/>
         </w:object>
       </w:r>
     </w:p>
@@ -839,7 +775,7 @@
           <v:shape id="_x0000_i1026" type="#_x0000_t75" style="width:153pt;height:20.25pt" o:ole="">
             <v:imagedata r:id="rId10" o:title=""/>
           </v:shape>
-          <o:OLEObject Type="Embed" ProgID="Equation.DSMT4" ShapeID="_x0000_i1026" DrawAspect="Content" ObjectID="_1478458508" r:id="rId11"/>
+          <o:OLEObject Type="Embed" ProgID="Equation.DSMT4" ShapeID="_x0000_i1026" DrawAspect="Content" ObjectID="_1478542652" r:id="rId11"/>
         </w:object>
       </w:r>
     </w:p>
@@ -925,75 +861,62 @@
           <w:szCs w:val="24"/>
           <w:shd w:val="clear" w:color="auto" w:fill="FFFFFF"/>
         </w:rPr>
-        <w:t xml:space="preserve">Pythagorean </w:t>
-      </w:r>
-      <w:proofErr w:type="gramStart"/>
-      <w:r>
-        <w:rPr>
-          <w:rFonts w:cs="Times New Roman"/>
-          <w:bCs/>
+        <w:t>Pythagorean theorem</w:t>
+      </w:r>
+      <w:r>
+        <w:rPr>
+          <w:rFonts w:cs="Times New Roman"/>
           <w:color w:val="252525"/>
           <w:szCs w:val="24"/>
           <w:shd w:val="clear" w:color="auto" w:fill="FFFFFF"/>
         </w:rPr>
-        <w:t>theorem</w:t>
-      </w:r>
-      <w:proofErr w:type="gramEnd"/>
-      <w:r>
+        <w:t>) and less than sum of them</w:t>
+      </w:r>
+      <w:r>
+        <w:rPr>
+          <w:rFonts w:cs="Times New Roman"/>
+          <w:szCs w:val="24"/>
+        </w:rPr>
+        <w:t xml:space="preserve">. </w:t>
+      </w:r>
+    </w:p>
+    <w:p>
+      <w:pPr>
+        <w:pStyle w:val="ListParagraph"/>
+        <w:jc w:val="both"/>
         <w:rPr>
           <w:rFonts w:cs="Times New Roman"/>
           <w:color w:val="252525"/>
           <w:szCs w:val="24"/>
           <w:shd w:val="clear" w:color="auto" w:fill="FFFFFF"/>
         </w:rPr>
-        <w:t>) and less than sum of them</w:t>
-      </w:r>
-      <w:r>
-        <w:rPr>
-          <w:rFonts w:cs="Times New Roman"/>
-          <w:szCs w:val="24"/>
-        </w:rPr>
-        <w:t xml:space="preserve">. </w:t>
-      </w:r>
-    </w:p>
-    <w:p>
-      <w:pPr>
-        <w:pStyle w:val="ListParagraph"/>
-        <w:jc w:val="both"/>
+      </w:pPr>
+      <w:r>
+        <w:rPr>
+          <w:rFonts w:cs="Times New Roman"/>
+          <w:szCs w:val="24"/>
+        </w:rPr>
+        <w:t xml:space="preserve">Flying distance </w:t>
+      </w:r>
+      <w:r>
         <w:rPr>
           <w:rFonts w:cs="Times New Roman"/>
           <w:color w:val="252525"/>
           <w:szCs w:val="24"/>
           <w:shd w:val="clear" w:color="auto" w:fill="FFFFFF"/>
         </w:rPr>
-      </w:pPr>
-      <w:r>
-        <w:rPr>
-          <w:rFonts w:cs="Times New Roman"/>
-          <w:szCs w:val="24"/>
-        </w:rPr>
-        <w:t xml:space="preserve">Flying distance </w:t>
-      </w:r>
-      <w:r>
-        <w:rPr>
+        <w:t>represents the length of the hypotenuse and</w:t>
+      </w:r>
+      <w:r>
+        <w:rPr>
+          <w:rStyle w:val="apple-converted-space"/>
           <w:rFonts w:cs="Times New Roman"/>
           <w:color w:val="252525"/>
           <w:szCs w:val="24"/>
           <w:shd w:val="clear" w:color="auto" w:fill="FFFFFF"/>
         </w:rPr>
-        <w:t>represents the length of the hypotenuse and</w:t>
-      </w:r>
-      <w:r>
-        <w:rPr>
-          <w:rStyle w:val="apple-converted-space"/>
-          <w:rFonts w:cs="Times New Roman"/>
-          <w:color w:val="252525"/>
-          <w:szCs w:val="24"/>
-          <w:shd w:val="clear" w:color="auto" w:fill="FFFFFF"/>
-        </w:rPr>
         <w:t> </w:t>
       </w:r>
-      <w:proofErr w:type="spellStart"/>
       <w:r>
         <w:rPr>
           <w:rFonts w:cs="Times New Roman"/>
@@ -1002,50 +925,51 @@
           <w:szCs w:val="24"/>
           <w:shd w:val="clear" w:color="auto" w:fill="FFFFFF"/>
         </w:rPr>
-        <w:t>Manhantan</w:t>
-      </w:r>
-      <w:proofErr w:type="spellEnd"/>
-      <w:r>
-        <w:rPr>
-          <w:rFonts w:cs="Times New Roman"/>
-          <w:iCs/>
+        <w:t xml:space="preserve">Manhantan distance is </w:t>
+      </w:r>
+      <w:r>
+        <w:rPr>
+          <w:rStyle w:val="apple-converted-space"/>
+          <w:rFonts w:cs="Times New Roman"/>
           <w:color w:val="252525"/>
           <w:szCs w:val="24"/>
           <w:shd w:val="clear" w:color="auto" w:fill="FFFFFF"/>
         </w:rPr>
-        <w:t xml:space="preserve"> distance </w:t>
-      </w:r>
-      <w:proofErr w:type="gramStart"/>
-      <w:r>
-        <w:rPr>
-          <w:rFonts w:cs="Times New Roman"/>
-          <w:iCs/>
+        <w:t> </w:t>
+      </w:r>
+      <w:r>
+        <w:rPr>
+          <w:rFonts w:cs="Times New Roman"/>
           <w:color w:val="252525"/>
           <w:szCs w:val="24"/>
           <w:shd w:val="clear" w:color="auto" w:fill="FFFFFF"/>
         </w:rPr>
-        <w:t xml:space="preserve">is </w:t>
-      </w:r>
-      <w:r>
-        <w:rPr>
-          <w:rStyle w:val="apple-converted-space"/>
+        <w:t>the sum of the right triangle's other two sides. So: flying distance always less than Manhantan distance. On the other hand, manhantan distance is admissible. So we have proved that, flying distance always admissible</w:t>
+      </w:r>
+    </w:p>
+    <w:p>
+      <w:pPr>
+        <w:pStyle w:val="ListParagraph"/>
+        <w:jc w:val="both"/>
+        <w:rPr>
           <w:rFonts w:cs="Times New Roman"/>
           <w:color w:val="252525"/>
           <w:szCs w:val="24"/>
           <w:shd w:val="clear" w:color="auto" w:fill="FFFFFF"/>
         </w:rPr>
-        <w:t> </w:t>
-      </w:r>
-      <w:r>
+      </w:pPr>
+    </w:p>
+    <w:p>
+      <w:pPr>
+        <w:pStyle w:val="ListParagraph"/>
+        <w:jc w:val="both"/>
         <w:rPr>
           <w:rFonts w:cs="Times New Roman"/>
           <w:color w:val="252525"/>
           <w:szCs w:val="24"/>
           <w:shd w:val="clear" w:color="auto" w:fill="FFFFFF"/>
         </w:rPr>
-        <w:t>the</w:t>
-      </w:r>
-      <w:proofErr w:type="gramEnd"/>
+      </w:pPr>
       <w:r>
         <w:rPr>
           <w:rFonts w:cs="Times New Roman"/>
@@ -1053,100 +977,7 @@
           <w:szCs w:val="24"/>
           <w:shd w:val="clear" w:color="auto" w:fill="FFFFFF"/>
         </w:rPr>
-        <w:t xml:space="preserve"> sum of the right triangle's other two sides. So: flying distance always less than </w:t>
-      </w:r>
-      <w:proofErr w:type="spellStart"/>
-      <w:r>
-        <w:rPr>
-          <w:rFonts w:cs="Times New Roman"/>
-          <w:color w:val="252525"/>
-          <w:szCs w:val="24"/>
-          <w:shd w:val="clear" w:color="auto" w:fill="FFFFFF"/>
-        </w:rPr>
-        <w:t>Manhantan</w:t>
-      </w:r>
-      <w:proofErr w:type="spellEnd"/>
-      <w:r>
-        <w:rPr>
-          <w:rFonts w:cs="Times New Roman"/>
-          <w:color w:val="252525"/>
-          <w:szCs w:val="24"/>
-          <w:shd w:val="clear" w:color="auto" w:fill="FFFFFF"/>
-        </w:rPr>
-        <w:t xml:space="preserve"> distance. On the other hand, </w:t>
-      </w:r>
-      <w:proofErr w:type="spellStart"/>
-      <w:r>
-        <w:rPr>
-          <w:rFonts w:cs="Times New Roman"/>
-          <w:color w:val="252525"/>
-          <w:szCs w:val="24"/>
-          <w:shd w:val="clear" w:color="auto" w:fill="FFFFFF"/>
-        </w:rPr>
-        <w:t>manhantan</w:t>
-      </w:r>
-      <w:proofErr w:type="spellEnd"/>
-      <w:r>
-        <w:rPr>
-          <w:rFonts w:cs="Times New Roman"/>
-          <w:color w:val="252525"/>
-          <w:szCs w:val="24"/>
-          <w:shd w:val="clear" w:color="auto" w:fill="FFFFFF"/>
-        </w:rPr>
-        <w:t xml:space="preserve"> distance is admissible. So we have proved that, flying distance always admissible</w:t>
-      </w:r>
-    </w:p>
-    <w:p>
-      <w:pPr>
-        <w:pStyle w:val="ListParagraph"/>
-        <w:jc w:val="both"/>
-        <w:rPr>
-          <w:rFonts w:cs="Times New Roman"/>
-          <w:color w:val="252525"/>
-          <w:szCs w:val="24"/>
-          <w:shd w:val="clear" w:color="auto" w:fill="FFFFFF"/>
-        </w:rPr>
-      </w:pPr>
-    </w:p>
-    <w:p>
-      <w:pPr>
-        <w:pStyle w:val="ListParagraph"/>
-        <w:jc w:val="both"/>
-        <w:rPr>
-          <w:rFonts w:cs="Times New Roman"/>
-          <w:color w:val="252525"/>
-          <w:szCs w:val="24"/>
-          <w:shd w:val="clear" w:color="auto" w:fill="FFFFFF"/>
-        </w:rPr>
-      </w:pPr>
-      <w:r>
-        <w:rPr>
-          <w:rFonts w:cs="Times New Roman"/>
-          <w:color w:val="252525"/>
-          <w:szCs w:val="24"/>
-          <w:shd w:val="clear" w:color="auto" w:fill="FFFFFF"/>
-        </w:rPr>
-        <w:t xml:space="preserve">Flying distance is worse than </w:t>
-      </w:r>
-      <w:proofErr w:type="spellStart"/>
-      <w:r>
-        <w:rPr>
-          <w:rFonts w:cs="Times New Roman"/>
-          <w:color w:val="252525"/>
-          <w:szCs w:val="24"/>
-          <w:shd w:val="clear" w:color="auto" w:fill="FFFFFF"/>
-        </w:rPr>
-        <w:t>Manhantan</w:t>
-      </w:r>
-      <w:proofErr w:type="spellEnd"/>
-      <w:r>
-        <w:rPr>
-          <w:rFonts w:cs="Times New Roman"/>
-          <w:color w:val="252525"/>
-          <w:szCs w:val="24"/>
-          <w:shd w:val="clear" w:color="auto" w:fill="FFFFFF"/>
-        </w:rPr>
-        <w:t xml:space="preserve"> distance, but better than missed place</w:t>
+        <w:t>Flying distance is worse than Manhantan distance, but better than missed place</w:t>
       </w:r>
     </w:p>
     <w:p>

</xml_diff>